<commit_message>
feat: check file create
</commit_message>
<xml_diff>
--- a/src/assets/template.docx
+++ b/src/assets/template.docx
@@ -402,6 +402,7 @@
       <w:pPr>
         <w:jc w:val="center"/>
         <w:rPr>
+          <w:rFonts w:ascii="Times New Roman" w:hAnsi="Times New Roman" w:cs="Times New Roman"/>
           <w:b/>
           <w:sz w:val="36"/>
           <w:szCs w:val="36"/>
@@ -409,57 +410,37 @@
       </w:pPr>
       <w:r>
         <w:rPr>
+          <w:rFonts w:ascii="Times New Roman" w:hAnsi="Times New Roman" w:cs="Times New Roman"/>
           <w:b/>
           <w:sz w:val="36"/>
           <w:szCs w:val="36"/>
         </w:rPr>
-        <w:t xml:space="preserve">СЧЕТ </w:t>
-      </w:r>
-      <w:r>
-        <w:rPr>
+        <w:t>СЧЕТ {{</w:t>
+      </w:r>
+      <w:proofErr w:type="spellStart"/>
+      <w:r>
+        <w:rPr>
+          <w:rFonts w:ascii="Times New Roman" w:hAnsi="Times New Roman" w:cs="Times New Roman"/>
           <w:b/>
           <w:sz w:val="36"/>
           <w:szCs w:val="36"/>
         </w:rPr>
-        <w:t>{{</w:t>
-      </w:r>
-      <w:proofErr w:type="spellStart"/>
-      <w:r>
-        <w:rPr>
+        <w:t>orderID</w:t>
+      </w:r>
+      <w:proofErr w:type="spellEnd"/>
+      <w:r>
+        <w:rPr>
+          <w:rFonts w:ascii="Times New Roman" w:hAnsi="Times New Roman" w:cs="Times New Roman"/>
           <w:b/>
           <w:sz w:val="36"/>
           <w:szCs w:val="36"/>
         </w:rPr>
-        <w:t>orderID</w:t>
-      </w:r>
-      <w:proofErr w:type="spellEnd"/>
-      <w:r>
-        <w:rPr>
-          <w:b/>
-          <w:sz w:val="36"/>
-          <w:szCs w:val="36"/>
-        </w:rPr>
-        <w:t>}}</w:t>
-      </w:r>
-      <w:r>
-        <w:rPr>
-          <w:b/>
-          <w:sz w:val="36"/>
-          <w:szCs w:val="36"/>
-        </w:rPr>
-        <w:t xml:space="preserve"> от </w:t>
-      </w:r>
-      <w:r>
-        <w:rPr>
-          <w:b/>
-          <w:sz w:val="36"/>
-          <w:szCs w:val="36"/>
-        </w:rPr>
-        <w:t>{{</w:t>
+        <w:t>}} от {{</w:t>
       </w:r>
       <w:proofErr w:type="spellStart"/>
       <w:r>
         <w:rPr>
+          <w:rFonts w:ascii="Times New Roman" w:hAnsi="Times New Roman" w:cs="Times New Roman"/>
           <w:b/>
           <w:sz w:val="36"/>
           <w:szCs w:val="36"/>
@@ -470,67 +451,59 @@
       <w:proofErr w:type="spellEnd"/>
       <w:r>
         <w:rPr>
+          <w:rFonts w:ascii="Times New Roman" w:hAnsi="Times New Roman" w:cs="Times New Roman"/>
           <w:b/>
           <w:sz w:val="36"/>
           <w:szCs w:val="36"/>
         </w:rPr>
+        <w:t>}} г.</w:t>
+      </w:r>
+    </w:p>
+    <w:p>
+      <w:pPr>
+        <w:rPr>
+          <w:rFonts w:ascii="Times New Roman" w:hAnsi="Times New Roman" w:cs="Times New Roman"/>
+          <w:b/>
+          <w:i/>
+          <w:sz w:val="28"/>
+          <w:szCs w:val="28"/>
+        </w:rPr>
+      </w:pPr>
+      <w:r>
+        <w:rPr>
+          <w:rFonts w:ascii="Times New Roman" w:hAnsi="Times New Roman" w:cs="Times New Roman"/>
+          <w:b/>
+          <w:i/>
+          <w:sz w:val="28"/>
+          <w:szCs w:val="28"/>
+        </w:rPr>
+        <w:t>Плательщик: {{</w:t>
+      </w:r>
+      <w:proofErr w:type="spellStart"/>
+      <w:r>
+        <w:rPr>
+          <w:rFonts w:ascii="Times New Roman" w:hAnsi="Times New Roman" w:cs="Times New Roman"/>
+          <w:b/>
+          <w:i/>
+          <w:sz w:val="28"/>
+          <w:szCs w:val="28"/>
+          <w:lang w:val="en-US"/>
+        </w:rPr>
+        <w:t>customerName</w:t>
+      </w:r>
+      <w:proofErr w:type="spellEnd"/>
+      <w:r>
+        <w:rPr>
+          <w:rFonts w:ascii="Times New Roman" w:hAnsi="Times New Roman" w:cs="Times New Roman"/>
+          <w:b/>
+          <w:i/>
+          <w:sz w:val="28"/>
+          <w:szCs w:val="28"/>
+        </w:rPr>
         <w:t>}}</w:t>
       </w:r>
-      <w:r>
-        <w:rPr>
-          <w:b/>
-          <w:sz w:val="36"/>
-          <w:szCs w:val="36"/>
-        </w:rPr>
-        <w:t xml:space="preserve"> </w:t>
-      </w:r>
-      <w:r>
-        <w:rPr>
-          <w:b/>
-          <w:sz w:val="36"/>
-          <w:szCs w:val="36"/>
-        </w:rPr>
-        <w:t>г.</w:t>
-      </w:r>
-    </w:p>
-    <w:p>
-      <w:pPr>
-        <w:rPr>
-          <w:b/>
-          <w:i/>
-        </w:rPr>
-      </w:pPr>
-      <w:r>
-        <w:rPr>
-          <w:b/>
-          <w:i/>
-        </w:rPr>
-        <w:t xml:space="preserve">Плательщик: </w:t>
-      </w:r>
-      <w:r>
-        <w:rPr>
-          <w:b/>
-          <w:i/>
-        </w:rPr>
-        <w:t>{{</w:t>
-      </w:r>
-      <w:proofErr w:type="spellStart"/>
-      <w:r>
-        <w:rPr>
-          <w:b/>
-          <w:i/>
-          <w:lang w:val="en-US"/>
-        </w:rPr>
-        <w:t>customerName</w:t>
-      </w:r>
-      <w:proofErr w:type="spellEnd"/>
-      <w:r>
-        <w:rPr>
-          <w:b/>
-          <w:i/>
-        </w:rPr>
-        <w:t>}}</w:t>
-      </w:r>
+      <w:bookmarkStart w:id="0" w:name="_GoBack"/>
+      <w:bookmarkEnd w:id="0"/>
     </w:p>
     <w:p>
       <w:pPr>
@@ -701,33 +674,18 @@
           <w:szCs w:val="8"/>
         </w:rPr>
       </w:pPr>
-      <w:bookmarkStart w:id="0" w:name="_GoBack"/>
-      <w:bookmarkEnd w:id="0"/>
-    </w:p>
-    <w:p>
-      <w:pPr>
+    </w:p>
+    <w:p>
+      <w:r>
+        <w:t>{{</w:t>
+      </w:r>
+      <w:r>
         <w:rPr>
           <w:lang w:val="en-US"/>
         </w:rPr>
-      </w:pPr>
-      <w:r>
-        <w:rPr>
-          <w:lang w:val="en-US"/>
-        </w:rPr>
-        <w:t>{{</w:t>
-      </w:r>
-      <w:proofErr w:type="gramStart"/>
-      <w:r>
-        <w:rPr>
-          <w:lang w:val="en-US"/>
-        </w:rPr>
         <w:t>table</w:t>
       </w:r>
-      <w:proofErr w:type="gramEnd"/>
-      <w:r>
-        <w:rPr>
-          <w:lang w:val="en-US"/>
-        </w:rPr>
+      <w:r>
         <w:t>}}</w:t>
       </w:r>
     </w:p>

</xml_diff>

<commit_message>
feat: bill for order function
</commit_message>
<xml_diff>
--- a/src/assets/template.docx
+++ b/src/assets/template.docx
@@ -4,14 +4,17 @@
   <w:body>
     <w:p>
       <w:pPr>
-        <w:rPr>
-          <w:b/>
-          <w:sz w:val="24"/>
-          <w:szCs w:val="24"/>
-        </w:rPr>
-      </w:pPr>
-      <w:r>
-        <w:rPr>
+        <w:spacing w:after="80" w:line="240" w:lineRule="auto"/>
+        <w:rPr>
+          <w:rFonts w:ascii="Times New Roman" w:hAnsi="Times New Roman" w:cs="Times New Roman"/>
+          <w:b/>
+          <w:sz w:val="24"/>
+          <w:szCs w:val="24"/>
+        </w:rPr>
+      </w:pPr>
+      <w:r>
+        <w:rPr>
+          <w:rFonts w:ascii="Times New Roman" w:hAnsi="Times New Roman" w:cs="Times New Roman"/>
           <w:b/>
           <w:sz w:val="32"/>
           <w:szCs w:val="28"/>
@@ -20,6 +23,7 @@
       </w:r>
       <w:r>
         <w:rPr>
+          <w:rFonts w:ascii="Times New Roman" w:hAnsi="Times New Roman" w:cs="Times New Roman"/>
           <w:b/>
           <w:szCs w:val="24"/>
         </w:rPr>
@@ -27,6 +31,7 @@
       </w:r>
       <w:r>
         <w:rPr>
+          <w:rFonts w:ascii="Times New Roman" w:hAnsi="Times New Roman" w:cs="Times New Roman"/>
           <w:b/>
           <w:sz w:val="24"/>
           <w:szCs w:val="24"/>
@@ -36,7 +41,9 @@
     </w:p>
     <w:p>
       <w:pPr>
-        <w:rPr>
+        <w:spacing w:after="80" w:line="240" w:lineRule="auto"/>
+        <w:rPr>
+          <w:rFonts w:ascii="Times New Roman" w:hAnsi="Times New Roman" w:cs="Times New Roman"/>
           <w:b/>
           <w:spacing w:val="-30"/>
           <w:sz w:val="24"/>
@@ -45,6 +52,7 @@
       </w:pPr>
       <w:r>
         <w:rPr>
+          <w:rFonts w:ascii="Times New Roman" w:hAnsi="Times New Roman" w:cs="Times New Roman"/>
           <w:b/>
           <w:sz w:val="24"/>
           <w:szCs w:val="24"/>
@@ -53,6 +61,7 @@
       </w:r>
       <w:r>
         <w:rPr>
+          <w:rFonts w:ascii="Times New Roman" w:hAnsi="Times New Roman" w:cs="Times New Roman"/>
           <w:b/>
           <w:bCs/>
           <w:sz w:val="24"/>
@@ -63,6 +72,7 @@
       </w:r>
       <w:r>
         <w:rPr>
+          <w:rFonts w:ascii="Times New Roman" w:hAnsi="Times New Roman" w:cs="Times New Roman"/>
           <w:b/>
           <w:sz w:val="24"/>
           <w:szCs w:val="24"/>
@@ -71,6 +81,7 @@
       </w:r>
       <w:r>
         <w:rPr>
+          <w:rFonts w:ascii="Times New Roman" w:hAnsi="Times New Roman" w:cs="Times New Roman"/>
           <w:b/>
           <w:spacing w:val="-30"/>
           <w:sz w:val="24"/>
@@ -81,6 +92,7 @@
       <w:proofErr w:type="spellStart"/>
       <w:r>
         <w:rPr>
+          <w:rFonts w:ascii="Times New Roman" w:hAnsi="Times New Roman" w:cs="Times New Roman"/>
           <w:b/>
           <w:spacing w:val="-30"/>
           <w:sz w:val="24"/>
@@ -91,21 +103,13 @@
       <w:proofErr w:type="spellEnd"/>
       <w:r>
         <w:rPr>
+          <w:rFonts w:ascii="Times New Roman" w:hAnsi="Times New Roman" w:cs="Times New Roman"/>
           <w:b/>
           <w:spacing w:val="-30"/>
           <w:sz w:val="24"/>
           <w:szCs w:val="24"/>
         </w:rPr>
-        <w:t>, ул. Сурганова, 43-47</w:t>
-      </w:r>
-      <w:r>
-        <w:rPr>
-          <w:b/>
-          <w:spacing w:val="-30"/>
-          <w:sz w:val="24"/>
-          <w:szCs w:val="24"/>
-        </w:rPr>
-        <w:t xml:space="preserve"> </w:t>
+        <w:t xml:space="preserve">, ул. Сурганова, 43-47 </w:t>
       </w:r>
     </w:p>
     <w:p>
@@ -113,14 +117,17 @@
         <w:tabs>
           <w:tab w:val="left" w:pos="7513"/>
         </w:tabs>
-        <w:rPr>
-          <w:b/>
-          <w:sz w:val="24"/>
-          <w:szCs w:val="24"/>
-        </w:rPr>
-      </w:pPr>
-      <w:r>
-        <w:rPr>
+        <w:spacing w:after="80" w:line="240" w:lineRule="auto"/>
+        <w:rPr>
+          <w:rFonts w:ascii="Times New Roman" w:hAnsi="Times New Roman" w:cs="Times New Roman"/>
+          <w:b/>
+          <w:sz w:val="24"/>
+          <w:szCs w:val="24"/>
+        </w:rPr>
+      </w:pPr>
+      <w:r>
+        <w:rPr>
+          <w:rFonts w:ascii="Times New Roman" w:hAnsi="Times New Roman" w:cs="Times New Roman"/>
           <w:b/>
           <w:bCs/>
           <w:sz w:val="24"/>
@@ -131,6 +138,7 @@
       </w:r>
       <w:r>
         <w:rPr>
+          <w:rFonts w:ascii="Times New Roman" w:hAnsi="Times New Roman" w:cs="Times New Roman"/>
           <w:b/>
           <w:bCs/>
           <w:sz w:val="24"/>
@@ -140,6 +148,7 @@
       </w:r>
       <w:r>
         <w:rPr>
+          <w:rFonts w:ascii="Times New Roman" w:hAnsi="Times New Roman" w:cs="Times New Roman"/>
           <w:b/>
           <w:sz w:val="24"/>
           <w:szCs w:val="24"/>
@@ -149,6 +158,7 @@
       </w:r>
       <w:r>
         <w:rPr>
+          <w:rFonts w:ascii="Times New Roman" w:hAnsi="Times New Roman" w:cs="Times New Roman"/>
           <w:b/>
           <w:sz w:val="24"/>
           <w:szCs w:val="24"/>
@@ -157,6 +167,7 @@
       </w:r>
       <w:r>
         <w:rPr>
+          <w:rFonts w:ascii="Times New Roman" w:hAnsi="Times New Roman" w:cs="Times New Roman"/>
           <w:b/>
           <w:sz w:val="24"/>
           <w:szCs w:val="24"/>
@@ -166,31 +177,16 @@
       </w:r>
       <w:r>
         <w:rPr>
-          <w:b/>
-          <w:sz w:val="24"/>
-          <w:szCs w:val="24"/>
-        </w:rPr>
-        <w:t xml:space="preserve">,    </w:t>
-      </w:r>
-      <w:r>
-        <w:rPr>
-          <w:b/>
-          <w:sz w:val="24"/>
-          <w:szCs w:val="24"/>
-        </w:rPr>
-        <w:t>УНП</w:t>
-      </w:r>
-      <w:r>
-        <w:rPr>
-          <w:b/>
-          <w:sz w:val="24"/>
-          <w:szCs w:val="24"/>
-        </w:rPr>
-        <w:t>:</w:t>
-      </w:r>
-      <w:r>
-        <w:rPr>
-          <w:rFonts w:eastAsia="Times New Roman" w:cs="Times New Roman"/>
+          <w:rFonts w:ascii="Times New Roman" w:hAnsi="Times New Roman" w:cs="Times New Roman"/>
+          <w:b/>
+          <w:sz w:val="24"/>
+          <w:szCs w:val="24"/>
+        </w:rPr>
+        <w:t>,    УНП:</w:t>
+      </w:r>
+      <w:r>
+        <w:rPr>
+          <w:rFonts w:ascii="Times New Roman" w:eastAsia="Times New Roman" w:hAnsi="Times New Roman" w:cs="Times New Roman"/>
           <w:color w:val="000000"/>
           <w:sz w:val="24"/>
           <w:szCs w:val="24"/>
@@ -200,6 +196,7 @@
       </w:r>
       <w:r>
         <w:rPr>
+          <w:rFonts w:ascii="Times New Roman" w:hAnsi="Times New Roman" w:cs="Times New Roman"/>
           <w:b/>
           <w:sz w:val="24"/>
           <w:szCs w:val="24"/>
@@ -208,6 +205,7 @@
       </w:r>
       <w:r>
         <w:rPr>
+          <w:rFonts w:ascii="Times New Roman" w:hAnsi="Times New Roman" w:cs="Times New Roman"/>
           <w:b/>
           <w:sz w:val="24"/>
           <w:szCs w:val="24"/>
@@ -216,6 +214,7 @@
       </w:r>
       <w:r>
         <w:rPr>
+          <w:rFonts w:ascii="Times New Roman" w:hAnsi="Times New Roman" w:cs="Times New Roman"/>
           <w:szCs w:val="28"/>
           <w:lang w:val="en-US"/>
         </w:rPr>
@@ -223,12 +222,14 @@
       </w:r>
       <w:r>
         <w:rPr>
+          <w:rFonts w:ascii="Times New Roman" w:hAnsi="Times New Roman" w:cs="Times New Roman"/>
           <w:szCs w:val="28"/>
         </w:rPr>
         <w:t>-</w:t>
       </w:r>
       <w:r>
         <w:rPr>
+          <w:rFonts w:ascii="Times New Roman" w:hAnsi="Times New Roman" w:cs="Times New Roman"/>
           <w:szCs w:val="28"/>
           <w:lang w:val="en-US"/>
         </w:rPr>
@@ -236,6 +237,7 @@
       </w:r>
       <w:r>
         <w:rPr>
+          <w:rFonts w:ascii="Times New Roman" w:hAnsi="Times New Roman" w:cs="Times New Roman"/>
           <w:b/>
           <w:szCs w:val="28"/>
         </w:rPr>
@@ -245,6 +247,7 @@
         <w:r>
           <w:rPr>
             <w:rStyle w:val="a3"/>
+            <w:rFonts w:ascii="Times New Roman" w:hAnsi="Times New Roman" w:cs="Times New Roman"/>
             <w:b/>
             <w:szCs w:val="28"/>
             <w:lang w:val="en-US"/>
@@ -254,6 +257,7 @@
         <w:r>
           <w:rPr>
             <w:rStyle w:val="a3"/>
+            <w:rFonts w:ascii="Times New Roman" w:hAnsi="Times New Roman" w:cs="Times New Roman"/>
             <w:b/>
             <w:szCs w:val="28"/>
           </w:rPr>
@@ -262,6 +266,7 @@
         <w:r>
           <w:rPr>
             <w:rStyle w:val="a3"/>
+            <w:rFonts w:ascii="Times New Roman" w:hAnsi="Times New Roman" w:cs="Times New Roman"/>
             <w:b/>
             <w:szCs w:val="28"/>
             <w:lang w:val="en-US"/>
@@ -271,6 +276,7 @@
         <w:r>
           <w:rPr>
             <w:rStyle w:val="a3"/>
+            <w:rFonts w:ascii="Times New Roman" w:hAnsi="Times New Roman" w:cs="Times New Roman"/>
             <w:b/>
             <w:szCs w:val="28"/>
           </w:rPr>
@@ -279,6 +285,7 @@
         <w:r>
           <w:rPr>
             <w:rStyle w:val="a3"/>
+            <w:rFonts w:ascii="Times New Roman" w:hAnsi="Times New Roman" w:cs="Times New Roman"/>
             <w:b/>
             <w:szCs w:val="28"/>
             <w:lang w:val="en-US"/>
@@ -292,31 +299,27 @@
         <w:tabs>
           <w:tab w:val="left" w:pos="7513"/>
         </w:tabs>
-        <w:rPr>
-          <w:b/>
-          <w:sz w:val="24"/>
-          <w:szCs w:val="24"/>
-        </w:rPr>
-      </w:pPr>
-      <w:r>
-        <w:rPr>
-          <w:b/>
-          <w:sz w:val="24"/>
-          <w:szCs w:val="24"/>
-        </w:rPr>
-        <w:t xml:space="preserve">Адрес офиса: </w:t>
-      </w:r>
-      <w:r>
-        <w:rPr>
-          <w:b/>
-          <w:sz w:val="24"/>
-          <w:szCs w:val="24"/>
-        </w:rPr>
-        <w:t xml:space="preserve">220104, </w:t>
+        <w:spacing w:after="80" w:line="240" w:lineRule="auto"/>
+        <w:rPr>
+          <w:rFonts w:ascii="Times New Roman" w:hAnsi="Times New Roman" w:cs="Times New Roman"/>
+          <w:b/>
+          <w:sz w:val="24"/>
+          <w:szCs w:val="24"/>
+        </w:rPr>
+      </w:pPr>
+      <w:r>
+        <w:rPr>
+          <w:rFonts w:ascii="Times New Roman" w:hAnsi="Times New Roman" w:cs="Times New Roman"/>
+          <w:b/>
+          <w:sz w:val="24"/>
+          <w:szCs w:val="24"/>
+        </w:rPr>
+        <w:t xml:space="preserve">Адрес офиса: 220104, </w:t>
       </w:r>
       <w:proofErr w:type="spellStart"/>
       <w:r>
         <w:rPr>
+          <w:rFonts w:ascii="Times New Roman" w:hAnsi="Times New Roman" w:cs="Times New Roman"/>
           <w:b/>
           <w:sz w:val="24"/>
           <w:szCs w:val="24"/>
@@ -326,6 +329,7 @@
       <w:proofErr w:type="spellEnd"/>
       <w:r>
         <w:rPr>
+          <w:rFonts w:ascii="Times New Roman" w:hAnsi="Times New Roman" w:cs="Times New Roman"/>
           <w:b/>
           <w:sz w:val="24"/>
           <w:szCs w:val="24"/>
@@ -335,6 +339,7 @@
       <w:proofErr w:type="spellStart"/>
       <w:r>
         <w:rPr>
+          <w:rFonts w:ascii="Times New Roman" w:hAnsi="Times New Roman" w:cs="Times New Roman"/>
           <w:b/>
           <w:sz w:val="24"/>
           <w:szCs w:val="24"/>
@@ -344,38 +349,16 @@
       <w:proofErr w:type="spellEnd"/>
       <w:r>
         <w:rPr>
-          <w:b/>
-          <w:sz w:val="24"/>
-          <w:szCs w:val="24"/>
-        </w:rPr>
-        <w:t xml:space="preserve">, </w:t>
-      </w:r>
-      <w:r>
-        <w:rPr>
-          <w:b/>
-          <w:sz w:val="24"/>
-          <w:szCs w:val="24"/>
-        </w:rPr>
-        <w:t>д.11</w:t>
-      </w:r>
-      <w:r>
-        <w:rPr>
-          <w:b/>
-          <w:sz w:val="24"/>
-          <w:szCs w:val="24"/>
-        </w:rPr>
-        <w:t xml:space="preserve">    </w:t>
-      </w:r>
-      <w:r>
-        <w:rPr>
-          <w:b/>
-          <w:sz w:val="24"/>
-          <w:szCs w:val="24"/>
-        </w:rPr>
-        <w:t xml:space="preserve"> </w:t>
-      </w:r>
-      <w:r>
-        <w:rPr>
+          <w:rFonts w:ascii="Times New Roman" w:hAnsi="Times New Roman" w:cs="Times New Roman"/>
+          <w:b/>
+          <w:sz w:val="24"/>
+          <w:szCs w:val="24"/>
+        </w:rPr>
+        <w:t xml:space="preserve">, д.11     </w:t>
+      </w:r>
+      <w:r>
+        <w:rPr>
+          <w:rFonts w:ascii="Times New Roman" w:hAnsi="Times New Roman" w:cs="Times New Roman"/>
           <w:b/>
           <w:sz w:val="24"/>
           <w:szCs w:val="24"/>
@@ -384,6 +367,7 @@
       </w:r>
       <w:r>
         <w:rPr>
+          <w:rFonts w:ascii="Times New Roman" w:hAnsi="Times New Roman" w:cs="Times New Roman"/>
           <w:b/>
           <w:szCs w:val="24"/>
         </w:rPr>
@@ -415,7 +399,25 @@
           <w:sz w:val="36"/>
           <w:szCs w:val="36"/>
         </w:rPr>
-        <w:t>СЧЕТ {{</w:t>
+        <w:t>СЧЕТ</w:t>
+      </w:r>
+      <w:r>
+        <w:rPr>
+          <w:rFonts w:ascii="Times New Roman" w:hAnsi="Times New Roman" w:cs="Times New Roman"/>
+          <w:b/>
+          <w:sz w:val="36"/>
+          <w:szCs w:val="36"/>
+        </w:rPr>
+        <w:t xml:space="preserve"> №</w:t>
+      </w:r>
+      <w:r>
+        <w:rPr>
+          <w:rFonts w:ascii="Times New Roman" w:hAnsi="Times New Roman" w:cs="Times New Roman"/>
+          <w:b/>
+          <w:sz w:val="36"/>
+          <w:szCs w:val="36"/>
+        </w:rPr>
+        <w:t xml:space="preserve"> {{</w:t>
       </w:r>
       <w:proofErr w:type="spellStart"/>
       <w:r>
@@ -464,7 +466,6 @@
         <w:rPr>
           <w:rFonts w:ascii="Times New Roman" w:hAnsi="Times New Roman" w:cs="Times New Roman"/>
           <w:b/>
-          <w:i/>
           <w:sz w:val="28"/>
           <w:szCs w:val="28"/>
         </w:rPr>
@@ -473,7 +474,6 @@
         <w:rPr>
           <w:rFonts w:ascii="Times New Roman" w:hAnsi="Times New Roman" w:cs="Times New Roman"/>
           <w:b/>
-          <w:i/>
           <w:sz w:val="28"/>
           <w:szCs w:val="28"/>
         </w:rPr>
@@ -484,7 +484,6 @@
         <w:rPr>
           <w:rFonts w:ascii="Times New Roman" w:hAnsi="Times New Roman" w:cs="Times New Roman"/>
           <w:b/>
-          <w:i/>
           <w:sz w:val="28"/>
           <w:szCs w:val="28"/>
           <w:lang w:val="en-US"/>
@@ -496,124 +495,10 @@
         <w:rPr>
           <w:rFonts w:ascii="Times New Roman" w:hAnsi="Times New Roman" w:cs="Times New Roman"/>
           <w:b/>
-          <w:i/>
           <w:sz w:val="28"/>
           <w:szCs w:val="28"/>
         </w:rPr>
         <w:t>}}</w:t>
-      </w:r>
-      <w:bookmarkStart w:id="0" w:name="_GoBack"/>
-      <w:bookmarkEnd w:id="0"/>
-    </w:p>
-    <w:p>
-      <w:pPr>
-        <w:rPr>
-          <w:b/>
-          <w:i/>
-        </w:rPr>
-      </w:pPr>
-      <w:r>
-        <w:rPr>
-          <w:b/>
-          <w:i/>
-        </w:rPr>
-        <w:t>Р/</w:t>
-      </w:r>
-      <w:proofErr w:type="spellStart"/>
-      <w:r>
-        <w:rPr>
-          <w:b/>
-          <w:i/>
-        </w:rPr>
-        <w:t>сч</w:t>
-      </w:r>
-      <w:proofErr w:type="spellEnd"/>
-      <w:r>
-        <w:rPr>
-          <w:b/>
-          <w:i/>
-        </w:rPr>
-        <w:t xml:space="preserve"> </w:t>
-      </w:r>
-      <w:proofErr w:type="gramStart"/>
-      <w:r>
-        <w:rPr>
-          <w:b/>
-          <w:i/>
-        </w:rPr>
-        <w:t xml:space="preserve">{{ </w:t>
-      </w:r>
-      <w:proofErr w:type="spellStart"/>
-      <w:r>
-        <w:rPr>
-          <w:b/>
-          <w:i/>
-        </w:rPr>
-        <w:t>Плательщик.</w:t>
-      </w:r>
-      <w:r>
-        <w:rPr>
-          <w:b/>
-          <w:i/>
-        </w:rPr>
-        <w:t>р</w:t>
-      </w:r>
-      <w:proofErr w:type="spellEnd"/>
-      <w:proofErr w:type="gramEnd"/>
-      <w:r>
-        <w:rPr>
-          <w:b/>
-          <w:i/>
-        </w:rPr>
-        <w:t xml:space="preserve">/с }}, Банк {{ </w:t>
-      </w:r>
-      <w:proofErr w:type="spellStart"/>
-      <w:r>
-        <w:rPr>
-          <w:b/>
-          <w:i/>
-        </w:rPr>
-        <w:t>Плательщик.Банк</w:t>
-      </w:r>
-      <w:proofErr w:type="spellEnd"/>
-      <w:r>
-        <w:rPr>
-          <w:b/>
-          <w:i/>
-        </w:rPr>
-        <w:t xml:space="preserve"> }}, УНП {{ </w:t>
-      </w:r>
-      <w:proofErr w:type="spellStart"/>
-      <w:r>
-        <w:rPr>
-          <w:b/>
-          <w:i/>
-        </w:rPr>
-        <w:t>Плательщик.УНП</w:t>
-      </w:r>
-      <w:proofErr w:type="spellEnd"/>
-      <w:r>
-        <w:rPr>
-          <w:b/>
-          <w:i/>
-        </w:rPr>
-        <w:t xml:space="preserve"> }}, адрес: {{ </w:t>
-      </w:r>
-      <w:proofErr w:type="spellStart"/>
-      <w:r>
-        <w:rPr>
-          <w:b/>
-          <w:i/>
-        </w:rPr>
-        <w:t>Плательщик.Юридический</w:t>
-      </w:r>
-      <w:proofErr w:type="spellEnd"/>
-      <w:r>
-        <w:rPr>
-          <w:b/>
-          <w:i/>
-        </w:rPr>
-        <w:t xml:space="preserve"> адрес }}</w:t>
       </w:r>
     </w:p>
     <w:p>
@@ -693,140 +578,154 @@
     <w:p>
       <w:pPr>
         <w:rPr>
-          <w:b/>
-          <w:sz w:val="24"/>
-          <w:szCs w:val="24"/>
-        </w:rPr>
-      </w:pPr>
-      <w:r>
-        <w:rPr>
-          <w:b/>
-          <w:sz w:val="24"/>
-          <w:szCs w:val="24"/>
-        </w:rPr>
-        <w:t xml:space="preserve">Сумма НДС: </w:t>
-      </w:r>
-      <w:proofErr w:type="gramStart"/>
-      <w:r>
-        <w:rPr>
-          <w:b/>
-          <w:sz w:val="24"/>
-          <w:szCs w:val="24"/>
-        </w:rPr>
-        <w:t>{{ Сумма</w:t>
-      </w:r>
-      <w:proofErr w:type="gramEnd"/>
-      <w:r>
-        <w:rPr>
-          <w:b/>
-          <w:sz w:val="24"/>
-          <w:szCs w:val="24"/>
-        </w:rPr>
-        <w:t xml:space="preserve"> НДС }}</w:t>
-      </w:r>
-      <w:r>
-        <w:rPr>
-          <w:b/>
-          <w:sz w:val="24"/>
-          <w:szCs w:val="24"/>
-        </w:rPr>
-        <w:t xml:space="preserve"> </w:t>
-      </w:r>
-      <w:r>
-        <w:rPr>
-          <w:b/>
-          <w:sz w:val="24"/>
-          <w:szCs w:val="24"/>
-        </w:rPr>
-        <w:t xml:space="preserve">{{ Сумма </w:t>
+          <w:rFonts w:ascii="Times New Roman" w:hAnsi="Times New Roman" w:cs="Times New Roman"/>
+          <w:b/>
+          <w:sz w:val="24"/>
+          <w:szCs w:val="24"/>
+        </w:rPr>
+      </w:pPr>
+      <w:r>
+        <w:rPr>
+          <w:rFonts w:ascii="Times New Roman" w:hAnsi="Times New Roman" w:cs="Times New Roman"/>
+          <w:b/>
+          <w:sz w:val="24"/>
+          <w:szCs w:val="24"/>
+        </w:rPr>
+        <w:t>Сумма НДС: {{</w:t>
       </w:r>
       <w:proofErr w:type="spellStart"/>
       <w:r>
         <w:rPr>
-          <w:b/>
-          <w:sz w:val="24"/>
-          <w:szCs w:val="24"/>
-        </w:rPr>
-        <w:t>НДС.Прописью</w:t>
+          <w:rFonts w:ascii="Times New Roman" w:hAnsi="Times New Roman" w:cs="Times New Roman"/>
+          <w:b/>
+          <w:sz w:val="24"/>
+          <w:szCs w:val="24"/>
+          <w:lang w:val="en-US"/>
+        </w:rPr>
+        <w:t>varSum</w:t>
       </w:r>
       <w:proofErr w:type="spellEnd"/>
       <w:r>
         <w:rPr>
-          <w:b/>
-          <w:sz w:val="24"/>
-          <w:szCs w:val="24"/>
-        </w:rPr>
-        <w:t xml:space="preserve"> }}</w:t>
-      </w:r>
-      <w:r>
-        <w:rPr>
-          <w:b/>
-          <w:sz w:val="24"/>
-          <w:szCs w:val="24"/>
-        </w:rPr>
-        <w:t>.</w:t>
-      </w:r>
-    </w:p>
-    <w:p>
-      <w:pPr>
-        <w:rPr>
-          <w:b/>
-          <w:sz w:val="24"/>
-          <w:szCs w:val="24"/>
-        </w:rPr>
-      </w:pPr>
-      <w:r>
-        <w:rPr>
-          <w:b/>
-          <w:sz w:val="24"/>
-          <w:szCs w:val="24"/>
-        </w:rPr>
-        <w:t xml:space="preserve">Всего к </w:t>
-      </w:r>
-      <w:proofErr w:type="gramStart"/>
-      <w:r>
-        <w:rPr>
-          <w:b/>
-          <w:sz w:val="24"/>
-          <w:szCs w:val="24"/>
-        </w:rPr>
-        <w:t>оплате  на</w:t>
-      </w:r>
-      <w:proofErr w:type="gramEnd"/>
-      <w:r>
-        <w:rPr>
-          <w:b/>
-          <w:sz w:val="24"/>
-          <w:szCs w:val="24"/>
-        </w:rPr>
-        <w:t xml:space="preserve"> сумму с НДС: {{ Цена }} ({{ </w:t>
+          <w:rFonts w:ascii="Times New Roman" w:hAnsi="Times New Roman" w:cs="Times New Roman"/>
+          <w:b/>
+          <w:sz w:val="24"/>
+          <w:szCs w:val="24"/>
+        </w:rPr>
+        <w:t xml:space="preserve">}} </w:t>
+      </w:r>
+      <w:r>
+        <w:rPr>
+          <w:rFonts w:ascii="Times New Roman" w:hAnsi="Times New Roman" w:cs="Times New Roman"/>
+          <w:b/>
+          <w:sz w:val="24"/>
+          <w:szCs w:val="24"/>
+        </w:rPr>
+        <w:t>{{</w:t>
       </w:r>
       <w:proofErr w:type="spellStart"/>
       <w:r>
         <w:rPr>
-          <w:b/>
-          <w:sz w:val="24"/>
-          <w:szCs w:val="24"/>
-        </w:rPr>
-        <w:t>Цена.Прописью</w:t>
+          <w:rFonts w:ascii="Times New Roman" w:hAnsi="Times New Roman" w:cs="Times New Roman"/>
+          <w:b/>
+          <w:sz w:val="24"/>
+          <w:szCs w:val="24"/>
+          <w:lang w:val="en-US"/>
+        </w:rPr>
+        <w:t>varSumWords</w:t>
       </w:r>
       <w:proofErr w:type="spellEnd"/>
       <w:r>
         <w:rPr>
-          <w:b/>
-          <w:sz w:val="24"/>
-          <w:szCs w:val="24"/>
-        </w:rPr>
-        <w:t xml:space="preserve"> }})</w:t>
-      </w:r>
-      <w:r>
-        <w:rPr>
-          <w:b/>
-          <w:sz w:val="24"/>
-          <w:szCs w:val="24"/>
-        </w:rPr>
-        <w:t>.</w:t>
-      </w:r>
+          <w:rFonts w:ascii="Times New Roman" w:hAnsi="Times New Roman" w:cs="Times New Roman"/>
+          <w:b/>
+          <w:sz w:val="24"/>
+          <w:szCs w:val="24"/>
+        </w:rPr>
+        <w:t>}}</w:t>
+      </w:r>
+    </w:p>
+    <w:p>
+      <w:pPr>
+        <w:rPr>
+          <w:rFonts w:ascii="Times New Roman" w:hAnsi="Times New Roman" w:cs="Times New Roman"/>
+          <w:b/>
+          <w:sz w:val="24"/>
+          <w:szCs w:val="24"/>
+        </w:rPr>
+      </w:pPr>
+      <w:r>
+        <w:rPr>
+          <w:rFonts w:ascii="Times New Roman" w:hAnsi="Times New Roman" w:cs="Times New Roman"/>
+          <w:b/>
+          <w:sz w:val="24"/>
+          <w:szCs w:val="24"/>
+        </w:rPr>
+        <w:t>Всего к оплате  на сумму с НДС: {{</w:t>
+      </w:r>
+      <w:proofErr w:type="spellStart"/>
+      <w:r>
+        <w:rPr>
+          <w:rFonts w:ascii="Times New Roman" w:hAnsi="Times New Roman" w:cs="Times New Roman"/>
+          <w:b/>
+          <w:sz w:val="24"/>
+          <w:szCs w:val="24"/>
+          <w:lang w:val="en-US"/>
+        </w:rPr>
+        <w:t>totalSum</w:t>
+      </w:r>
+      <w:proofErr w:type="spellEnd"/>
+      <w:r>
+        <w:rPr>
+          <w:rFonts w:ascii="Times New Roman" w:hAnsi="Times New Roman" w:cs="Times New Roman"/>
+          <w:b/>
+          <w:sz w:val="24"/>
+          <w:szCs w:val="24"/>
+        </w:rPr>
+        <w:t xml:space="preserve">}} </w:t>
+      </w:r>
+      <w:r>
+        <w:rPr>
+          <w:rFonts w:ascii="Times New Roman" w:hAnsi="Times New Roman" w:cs="Times New Roman"/>
+          <w:b/>
+          <w:sz w:val="24"/>
+          <w:szCs w:val="24"/>
+        </w:rPr>
+        <w:t>{{</w:t>
+      </w:r>
+      <w:proofErr w:type="spellStart"/>
+      <w:r>
+        <w:rPr>
+          <w:rFonts w:ascii="Times New Roman" w:hAnsi="Times New Roman" w:cs="Times New Roman"/>
+          <w:b/>
+          <w:sz w:val="24"/>
+          <w:szCs w:val="24"/>
+          <w:lang w:val="en-US"/>
+        </w:rPr>
+        <w:t>totalSum</w:t>
+      </w:r>
+      <w:r>
+        <w:rPr>
+          <w:rFonts w:ascii="Times New Roman" w:hAnsi="Times New Roman" w:cs="Times New Roman"/>
+          <w:b/>
+          <w:sz w:val="24"/>
+          <w:szCs w:val="24"/>
+          <w:lang w:val="en-US"/>
+        </w:rPr>
+        <w:t>Words</w:t>
+      </w:r>
+      <w:proofErr w:type="spellEnd"/>
+      <w:r>
+        <w:rPr>
+          <w:rFonts w:ascii="Times New Roman" w:hAnsi="Times New Roman" w:cs="Times New Roman"/>
+          <w:b/>
+          <w:sz w:val="24"/>
+          <w:szCs w:val="24"/>
+        </w:rPr>
+        <w:t>}}</w:t>
+      </w:r>
+      <w:bookmarkStart w:id="0" w:name="_GoBack"/>
+      <w:bookmarkEnd w:id="0"/>
     </w:p>
     <w:p>
       <w:pPr>
@@ -925,6 +824,7 @@
     <w:p>
       <w:pPr>
         <w:rPr>
+          <w:rFonts w:ascii="Times New Roman" w:hAnsi="Times New Roman" w:cs="Times New Roman"/>
           <w:sz w:val="16"/>
           <w:szCs w:val="16"/>
         </w:rPr>
@@ -933,27 +833,23 @@
     <w:p>
       <w:pPr>
         <w:rPr>
-          <w:sz w:val="24"/>
-          <w:szCs w:val="24"/>
-        </w:rPr>
-      </w:pPr>
-      <w:r>
-        <w:rPr>
-          <w:sz w:val="24"/>
-          <w:szCs w:val="24"/>
-        </w:rPr>
-        <w:t xml:space="preserve">Директор                             </w:t>
-      </w:r>
-      <w:r>
-        <w:rPr>
-          <w:sz w:val="24"/>
-          <w:szCs w:val="24"/>
-        </w:rPr>
-        <w:t xml:space="preserve">                                                                             </w:t>
+          <w:rFonts w:ascii="Times New Roman" w:hAnsi="Times New Roman" w:cs="Times New Roman"/>
+          <w:sz w:val="24"/>
+          <w:szCs w:val="24"/>
+        </w:rPr>
+      </w:pPr>
+      <w:r>
+        <w:rPr>
+          <w:rFonts w:ascii="Times New Roman" w:hAnsi="Times New Roman" w:cs="Times New Roman"/>
+          <w:sz w:val="24"/>
+          <w:szCs w:val="24"/>
+        </w:rPr>
+        <w:t xml:space="preserve">Директор                                                                                                          </w:t>
       </w:r>
       <w:proofErr w:type="spellStart"/>
       <w:r>
         <w:rPr>
+          <w:rFonts w:ascii="Times New Roman" w:hAnsi="Times New Roman" w:cs="Times New Roman"/>
           <w:sz w:val="24"/>
           <w:szCs w:val="24"/>
         </w:rPr>
@@ -962,6 +858,7 @@
       <w:proofErr w:type="spellEnd"/>
       <w:r>
         <w:rPr>
+          <w:rFonts w:ascii="Times New Roman" w:hAnsi="Times New Roman" w:cs="Times New Roman"/>
           <w:sz w:val="24"/>
           <w:szCs w:val="24"/>
         </w:rPr>
@@ -1013,20 +910,14 @@
     <w:p>
       <w:pPr>
         <w:rPr>
-          <w:sz w:val="24"/>
-          <w:szCs w:val="24"/>
-        </w:rPr>
-      </w:pPr>
-    </w:p>
-    <w:p>
-      <w:pPr>
-        <w:rPr>
-          <w:sz w:val="24"/>
-          <w:szCs w:val="24"/>
-        </w:rPr>
-      </w:pPr>
-      <w:r>
-        <w:rPr>
+          <w:rFonts w:ascii="Times New Roman" w:hAnsi="Times New Roman" w:cs="Times New Roman"/>
+          <w:sz w:val="24"/>
+          <w:szCs w:val="24"/>
+        </w:rPr>
+      </w:pPr>
+      <w:r>
+        <w:rPr>
+          <w:rFonts w:ascii="Times New Roman" w:hAnsi="Times New Roman" w:cs="Times New Roman"/>
           <w:b/>
           <w:sz w:val="24"/>
           <w:szCs w:val="24"/>
@@ -1037,6 +928,7 @@
       <w:proofErr w:type="gramStart"/>
       <w:r>
         <w:rPr>
+          <w:rFonts w:ascii="Times New Roman" w:hAnsi="Times New Roman" w:cs="Times New Roman"/>
           <w:b/>
           <w:sz w:val="24"/>
           <w:szCs w:val="24"/>
@@ -1046,15 +938,20 @@
       </w:r>
       <w:r>
         <w:rPr>
+          <w:rFonts w:ascii="Times New Roman" w:hAnsi="Times New Roman" w:cs="Times New Roman"/>
           <w:b/>
         </w:rPr>
         <w:t>:</w:t>
       </w:r>
       <w:r>
+        <w:rPr>
+          <w:rFonts w:ascii="Times New Roman" w:hAnsi="Times New Roman" w:cs="Times New Roman"/>
+        </w:rPr>
         <w:t xml:space="preserve">  </w:t>
       </w:r>
       <w:r>
         <w:rPr>
+          <w:rFonts w:ascii="Times New Roman" w:hAnsi="Times New Roman" w:cs="Times New Roman"/>
           <w:sz w:val="20"/>
           <w:szCs w:val="20"/>
         </w:rPr>
@@ -1063,31 +960,41 @@
       <w:proofErr w:type="gramEnd"/>
       <w:r>
         <w:rPr>
+          <w:rFonts w:ascii="Times New Roman" w:hAnsi="Times New Roman" w:cs="Times New Roman"/>
           <w:sz w:val="20"/>
           <w:szCs w:val="20"/>
         </w:rPr>
         <w:t xml:space="preserve"> ДОЛЖЕН БЫТЬ</w:t>
       </w:r>
       <w:r>
+        <w:rPr>
+          <w:rFonts w:ascii="Times New Roman" w:hAnsi="Times New Roman" w:cs="Times New Roman"/>
+        </w:rPr>
         <w:t xml:space="preserve"> </w:t>
       </w:r>
       <w:r>
         <w:rPr>
+          <w:rFonts w:ascii="Times New Roman" w:hAnsi="Times New Roman" w:cs="Times New Roman"/>
           <w:b/>
         </w:rPr>
         <w:t>С ОТКРЫТЫМ ВЕРХОМ</w:t>
       </w:r>
       <w:r>
+        <w:rPr>
+          <w:rFonts w:ascii="Times New Roman" w:hAnsi="Times New Roman" w:cs="Times New Roman"/>
+        </w:rPr>
         <w:t xml:space="preserve">, должен быть приспособлен для работы с козловым краном и соответствовать по длине максимальной длине отгружаемого товара. В противном случае погрузка </w:t>
       </w:r>
       <w:r>
         <w:rPr>
+          <w:rFonts w:ascii="Times New Roman" w:hAnsi="Times New Roman" w:cs="Times New Roman"/>
           <w:b/>
         </w:rPr>
         <w:t>ПРОИЗВОДИТЬСЯ НЕ БУДЕТ</w:t>
       </w:r>
       <w:r>
         <w:rPr>
+          <w:rFonts w:ascii="Times New Roman" w:hAnsi="Times New Roman" w:cs="Times New Roman"/>
           <w:sz w:val="24"/>
           <w:szCs w:val="24"/>
         </w:rPr>

</xml_diff>

<commit_message>
feat: num2str text logic
</commit_message>
<xml_diff>
--- a/src/assets/template.docx
+++ b/src/assets/template.docx
@@ -591,141 +591,281 @@
           <w:sz w:val="24"/>
           <w:szCs w:val="24"/>
         </w:rPr>
-        <w:t>Сумма НДС: {{</w:t>
-      </w:r>
-      <w:proofErr w:type="spellStart"/>
-      <w:r>
-        <w:rPr>
-          <w:rFonts w:ascii="Times New Roman" w:hAnsi="Times New Roman" w:cs="Times New Roman"/>
-          <w:b/>
-          <w:sz w:val="24"/>
-          <w:szCs w:val="24"/>
-          <w:lang w:val="en-US"/>
-        </w:rPr>
-        <w:t>varSum</w:t>
-      </w:r>
-      <w:proofErr w:type="spellEnd"/>
-      <w:r>
-        <w:rPr>
-          <w:rFonts w:ascii="Times New Roman" w:hAnsi="Times New Roman" w:cs="Times New Roman"/>
-          <w:b/>
-          <w:sz w:val="24"/>
-          <w:szCs w:val="24"/>
-        </w:rPr>
-        <w:t xml:space="preserve">}} </w:t>
-      </w:r>
-      <w:r>
-        <w:rPr>
-          <w:rFonts w:ascii="Times New Roman" w:hAnsi="Times New Roman" w:cs="Times New Roman"/>
-          <w:b/>
-          <w:sz w:val="24"/>
-          <w:szCs w:val="24"/>
-        </w:rPr>
-        <w:t>{{</w:t>
-      </w:r>
-      <w:proofErr w:type="spellStart"/>
-      <w:r>
-        <w:rPr>
-          <w:rFonts w:ascii="Times New Roman" w:hAnsi="Times New Roman" w:cs="Times New Roman"/>
-          <w:b/>
-          <w:sz w:val="24"/>
-          <w:szCs w:val="24"/>
-          <w:lang w:val="en-US"/>
-        </w:rPr>
-        <w:t>varSumWords</w:t>
-      </w:r>
-      <w:proofErr w:type="spellEnd"/>
-      <w:r>
-        <w:rPr>
-          <w:rFonts w:ascii="Times New Roman" w:hAnsi="Times New Roman" w:cs="Times New Roman"/>
-          <w:b/>
-          <w:sz w:val="24"/>
-          <w:szCs w:val="24"/>
-        </w:rPr>
-        <w:t>}}</w:t>
-      </w:r>
-    </w:p>
-    <w:p>
-      <w:pPr>
-        <w:rPr>
-          <w:rFonts w:ascii="Times New Roman" w:hAnsi="Times New Roman" w:cs="Times New Roman"/>
-          <w:b/>
-          <w:sz w:val="24"/>
-          <w:szCs w:val="24"/>
-        </w:rPr>
-      </w:pPr>
-      <w:r>
-        <w:rPr>
-          <w:rFonts w:ascii="Times New Roman" w:hAnsi="Times New Roman" w:cs="Times New Roman"/>
-          <w:b/>
-          <w:sz w:val="24"/>
-          <w:szCs w:val="24"/>
-        </w:rPr>
-        <w:t>Всего к оплате  на сумму с НДС: {{</w:t>
-      </w:r>
-      <w:proofErr w:type="spellStart"/>
-      <w:r>
-        <w:rPr>
-          <w:rFonts w:ascii="Times New Roman" w:hAnsi="Times New Roman" w:cs="Times New Roman"/>
-          <w:b/>
-          <w:sz w:val="24"/>
-          <w:szCs w:val="24"/>
-          <w:lang w:val="en-US"/>
-        </w:rPr>
-        <w:t>totalSum</w:t>
-      </w:r>
-      <w:proofErr w:type="spellEnd"/>
-      <w:r>
-        <w:rPr>
-          <w:rFonts w:ascii="Times New Roman" w:hAnsi="Times New Roman" w:cs="Times New Roman"/>
-          <w:b/>
-          <w:sz w:val="24"/>
-          <w:szCs w:val="24"/>
-        </w:rPr>
-        <w:t xml:space="preserve">}} </w:t>
-      </w:r>
-      <w:r>
-        <w:rPr>
-          <w:rFonts w:ascii="Times New Roman" w:hAnsi="Times New Roman" w:cs="Times New Roman"/>
-          <w:b/>
-          <w:sz w:val="24"/>
-          <w:szCs w:val="24"/>
-        </w:rPr>
-        <w:t>{{</w:t>
-      </w:r>
-      <w:proofErr w:type="spellStart"/>
-      <w:r>
-        <w:rPr>
-          <w:rFonts w:ascii="Times New Roman" w:hAnsi="Times New Roman" w:cs="Times New Roman"/>
-          <w:b/>
-          <w:sz w:val="24"/>
-          <w:szCs w:val="24"/>
-          <w:lang w:val="en-US"/>
-        </w:rPr>
-        <w:t>totalSum</w:t>
-      </w:r>
-      <w:r>
-        <w:rPr>
-          <w:rFonts w:ascii="Times New Roman" w:hAnsi="Times New Roman" w:cs="Times New Roman"/>
-          <w:b/>
-          <w:sz w:val="24"/>
-          <w:szCs w:val="24"/>
-          <w:lang w:val="en-US"/>
-        </w:rPr>
-        <w:t>Words</w:t>
-      </w:r>
-      <w:proofErr w:type="spellEnd"/>
-      <w:r>
-        <w:rPr>
-          <w:rFonts w:ascii="Times New Roman" w:hAnsi="Times New Roman" w:cs="Times New Roman"/>
-          <w:b/>
-          <w:sz w:val="24"/>
-          <w:szCs w:val="24"/>
-        </w:rPr>
-        <w:t>}}</w:t>
+        <w:t>С</w:t>
       </w:r>
       <w:bookmarkStart w:id="0" w:name="_GoBack"/>
       <w:bookmarkEnd w:id="0"/>
+      <w:r>
+        <w:rPr>
+          <w:rFonts w:ascii="Times New Roman" w:hAnsi="Times New Roman" w:cs="Times New Roman"/>
+          <w:b/>
+          <w:sz w:val="24"/>
+          <w:szCs w:val="24"/>
+        </w:rPr>
+        <w:t>умма НДС: {{</w:t>
+      </w:r>
+      <w:proofErr w:type="spellStart"/>
+      <w:r>
+        <w:rPr>
+          <w:rFonts w:ascii="Times New Roman" w:hAnsi="Times New Roman" w:cs="Times New Roman"/>
+          <w:b/>
+          <w:sz w:val="24"/>
+          <w:szCs w:val="24"/>
+          <w:lang w:val="en-US"/>
+        </w:rPr>
+        <w:t>varSum</w:t>
+      </w:r>
+      <w:proofErr w:type="spellEnd"/>
+      <w:r>
+        <w:rPr>
+          <w:rFonts w:ascii="Times New Roman" w:hAnsi="Times New Roman" w:cs="Times New Roman"/>
+          <w:b/>
+          <w:sz w:val="24"/>
+          <w:szCs w:val="24"/>
+        </w:rPr>
+        <w:t>}}</w:t>
+      </w:r>
+      <w:r>
+        <w:rPr>
+          <w:rFonts w:ascii="Times New Roman" w:hAnsi="Times New Roman" w:cs="Times New Roman"/>
+          <w:b/>
+          <w:sz w:val="24"/>
+          <w:szCs w:val="24"/>
+        </w:rPr>
+        <w:t xml:space="preserve"> </w:t>
+      </w:r>
+      <w:proofErr w:type="spellStart"/>
+      <w:r>
+        <w:rPr>
+          <w:rFonts w:ascii="Times New Roman" w:hAnsi="Times New Roman" w:cs="Times New Roman"/>
+          <w:b/>
+          <w:sz w:val="24"/>
+          <w:szCs w:val="24"/>
+        </w:rPr>
+        <w:t>бел.руб</w:t>
+      </w:r>
+      <w:proofErr w:type="spellEnd"/>
+      <w:r>
+        <w:rPr>
+          <w:rFonts w:ascii="Times New Roman" w:hAnsi="Times New Roman" w:cs="Times New Roman"/>
+          <w:b/>
+          <w:sz w:val="24"/>
+          <w:szCs w:val="24"/>
+        </w:rPr>
+        <w:t>.</w:t>
+      </w:r>
+      <w:r>
+        <w:rPr>
+          <w:rFonts w:ascii="Times New Roman" w:hAnsi="Times New Roman" w:cs="Times New Roman"/>
+          <w:b/>
+          <w:sz w:val="24"/>
+          <w:szCs w:val="24"/>
+        </w:rPr>
+        <w:t xml:space="preserve"> </w:t>
+      </w:r>
+      <w:r>
+        <w:rPr>
+          <w:rFonts w:ascii="Times New Roman" w:hAnsi="Times New Roman" w:cs="Times New Roman"/>
+          <w:b/>
+          <w:sz w:val="24"/>
+          <w:szCs w:val="24"/>
+        </w:rPr>
+        <w:t>(</w:t>
+      </w:r>
+      <w:r>
+        <w:rPr>
+          <w:rFonts w:ascii="Times New Roman" w:hAnsi="Times New Roman" w:cs="Times New Roman"/>
+          <w:b/>
+          <w:sz w:val="24"/>
+          <w:szCs w:val="24"/>
+        </w:rPr>
+        <w:t>{{</w:t>
+      </w:r>
+      <w:proofErr w:type="spellStart"/>
+      <w:r>
+        <w:rPr>
+          <w:rFonts w:ascii="Times New Roman" w:hAnsi="Times New Roman" w:cs="Times New Roman"/>
+          <w:b/>
+          <w:sz w:val="24"/>
+          <w:szCs w:val="24"/>
+          <w:lang w:val="en-US"/>
+        </w:rPr>
+        <w:t>varSumWords</w:t>
+      </w:r>
+      <w:proofErr w:type="spellEnd"/>
+      <w:r>
+        <w:rPr>
+          <w:rFonts w:ascii="Times New Roman" w:hAnsi="Times New Roman" w:cs="Times New Roman"/>
+          <w:b/>
+          <w:sz w:val="24"/>
+          <w:szCs w:val="24"/>
+        </w:rPr>
+        <w:t>}}</w:t>
+      </w:r>
+      <w:r>
+        <w:rPr>
+          <w:rFonts w:ascii="Times New Roman" w:hAnsi="Times New Roman" w:cs="Times New Roman"/>
+          <w:b/>
+          <w:sz w:val="24"/>
+          <w:szCs w:val="24"/>
+        </w:rPr>
+        <w:t>)</w:t>
+      </w:r>
+      <w:r>
+        <w:rPr>
+          <w:rFonts w:ascii="Times New Roman" w:hAnsi="Times New Roman" w:cs="Times New Roman"/>
+          <w:b/>
+          <w:sz w:val="24"/>
+          <w:szCs w:val="24"/>
+        </w:rPr>
+        <w:t>.</w:t>
+      </w:r>
+    </w:p>
+    <w:p>
+      <w:pPr>
+        <w:rPr>
+          <w:rFonts w:ascii="Times New Roman" w:hAnsi="Times New Roman" w:cs="Times New Roman"/>
+          <w:b/>
+          <w:sz w:val="24"/>
+          <w:szCs w:val="24"/>
+        </w:rPr>
+      </w:pPr>
+      <w:r>
+        <w:rPr>
+          <w:rFonts w:ascii="Times New Roman" w:hAnsi="Times New Roman" w:cs="Times New Roman"/>
+          <w:b/>
+          <w:sz w:val="24"/>
+          <w:szCs w:val="24"/>
+        </w:rPr>
+        <w:t xml:space="preserve">Всего к </w:t>
+      </w:r>
+      <w:proofErr w:type="gramStart"/>
+      <w:r>
+        <w:rPr>
+          <w:rFonts w:ascii="Times New Roman" w:hAnsi="Times New Roman" w:cs="Times New Roman"/>
+          <w:b/>
+          <w:sz w:val="24"/>
+          <w:szCs w:val="24"/>
+        </w:rPr>
+        <w:t>оплате  на</w:t>
+      </w:r>
+      <w:proofErr w:type="gramEnd"/>
+      <w:r>
+        <w:rPr>
+          <w:rFonts w:ascii="Times New Roman" w:hAnsi="Times New Roman" w:cs="Times New Roman"/>
+          <w:b/>
+          <w:sz w:val="24"/>
+          <w:szCs w:val="24"/>
+        </w:rPr>
+        <w:t xml:space="preserve"> сумму с НДС: {{</w:t>
+      </w:r>
+      <w:proofErr w:type="spellStart"/>
+      <w:r>
+        <w:rPr>
+          <w:rFonts w:ascii="Times New Roman" w:hAnsi="Times New Roman" w:cs="Times New Roman"/>
+          <w:b/>
+          <w:sz w:val="24"/>
+          <w:szCs w:val="24"/>
+          <w:lang w:val="en-US"/>
+        </w:rPr>
+        <w:t>totalSum</w:t>
+      </w:r>
+      <w:proofErr w:type="spellEnd"/>
+      <w:r>
+        <w:rPr>
+          <w:rFonts w:ascii="Times New Roman" w:hAnsi="Times New Roman" w:cs="Times New Roman"/>
+          <w:b/>
+          <w:sz w:val="24"/>
+          <w:szCs w:val="24"/>
+        </w:rPr>
+        <w:t>}}</w:t>
+      </w:r>
+      <w:r>
+        <w:rPr>
+          <w:rFonts w:ascii="Times New Roman" w:hAnsi="Times New Roman" w:cs="Times New Roman"/>
+          <w:b/>
+          <w:sz w:val="24"/>
+          <w:szCs w:val="24"/>
+        </w:rPr>
+        <w:t xml:space="preserve"> </w:t>
+      </w:r>
+      <w:proofErr w:type="spellStart"/>
+      <w:r>
+        <w:rPr>
+          <w:rFonts w:ascii="Times New Roman" w:hAnsi="Times New Roman" w:cs="Times New Roman"/>
+          <w:b/>
+          <w:sz w:val="24"/>
+          <w:szCs w:val="24"/>
+        </w:rPr>
+        <w:t>бел.руб</w:t>
+      </w:r>
+      <w:proofErr w:type="spellEnd"/>
+      <w:r>
+        <w:rPr>
+          <w:rFonts w:ascii="Times New Roman" w:hAnsi="Times New Roman" w:cs="Times New Roman"/>
+          <w:b/>
+          <w:sz w:val="24"/>
+          <w:szCs w:val="24"/>
+        </w:rPr>
+        <w:t>.</w:t>
+      </w:r>
+      <w:r>
+        <w:rPr>
+          <w:rFonts w:ascii="Times New Roman" w:hAnsi="Times New Roman" w:cs="Times New Roman"/>
+          <w:b/>
+          <w:sz w:val="24"/>
+          <w:szCs w:val="24"/>
+        </w:rPr>
+        <w:t xml:space="preserve"> </w:t>
+      </w:r>
+      <w:r>
+        <w:rPr>
+          <w:rFonts w:ascii="Times New Roman" w:hAnsi="Times New Roman" w:cs="Times New Roman"/>
+          <w:b/>
+          <w:sz w:val="24"/>
+          <w:szCs w:val="24"/>
+        </w:rPr>
+        <w:t>(</w:t>
+      </w:r>
+      <w:r>
+        <w:rPr>
+          <w:rFonts w:ascii="Times New Roman" w:hAnsi="Times New Roman" w:cs="Times New Roman"/>
+          <w:b/>
+          <w:sz w:val="24"/>
+          <w:szCs w:val="24"/>
+        </w:rPr>
+        <w:t>{{</w:t>
+      </w:r>
+      <w:proofErr w:type="spellStart"/>
+      <w:r>
+        <w:rPr>
+          <w:rFonts w:ascii="Times New Roman" w:hAnsi="Times New Roman" w:cs="Times New Roman"/>
+          <w:b/>
+          <w:sz w:val="24"/>
+          <w:szCs w:val="24"/>
+          <w:lang w:val="en-US"/>
+        </w:rPr>
+        <w:t>totalSumWords</w:t>
+      </w:r>
+      <w:proofErr w:type="spellEnd"/>
+      <w:r>
+        <w:rPr>
+          <w:rFonts w:ascii="Times New Roman" w:hAnsi="Times New Roman" w:cs="Times New Roman"/>
+          <w:b/>
+          <w:sz w:val="24"/>
+          <w:szCs w:val="24"/>
+        </w:rPr>
+        <w:t>}}</w:t>
+      </w:r>
+      <w:r>
+        <w:rPr>
+          <w:rFonts w:ascii="Times New Roman" w:hAnsi="Times New Roman" w:cs="Times New Roman"/>
+          <w:b/>
+          <w:sz w:val="24"/>
+          <w:szCs w:val="24"/>
+        </w:rPr>
+        <w:t>).</w:t>
+      </w:r>
     </w:p>
     <w:p>
       <w:pPr>

</xml_diff>

<commit_message>
feat: update order add fileName
</commit_message>
<xml_diff>
--- a/src/assets/template.docx
+++ b/src/assets/template.docx
@@ -550,6 +550,8 @@
         </w:rPr>
         <w:t>1 (одного) банковского дня.</w:t>
       </w:r>
+      <w:bookmarkStart w:id="0" w:name="_GoBack"/>
+      <w:bookmarkEnd w:id="0"/>
     </w:p>
     <w:p>
       <w:pPr>
@@ -591,18 +593,7 @@
           <w:sz w:val="24"/>
           <w:szCs w:val="24"/>
         </w:rPr>
-        <w:t>С</w:t>
-      </w:r>
-      <w:bookmarkStart w:id="0" w:name="_GoBack"/>
-      <w:bookmarkEnd w:id="0"/>
-      <w:r>
-        <w:rPr>
-          <w:rFonts w:ascii="Times New Roman" w:hAnsi="Times New Roman" w:cs="Times New Roman"/>
-          <w:b/>
-          <w:sz w:val="24"/>
-          <w:szCs w:val="24"/>
-        </w:rPr>
-        <w:t>умма НДС: {{</w:t>
+        <w:t>Сумма НДС: {{</w:t>
       </w:r>
       <w:proofErr w:type="spellStart"/>
       <w:r>
@@ -899,24 +890,25 @@
       </w:pPr>
       <w:r>
         <w:rPr>
+          <w:rFonts w:ascii="Times New Roman" w:hAnsi="Times New Roman" w:cs="Times New Roman"/>
           <w:noProof/>
           <w:sz w:val="24"/>
           <w:szCs w:val="24"/>
           <w:lang w:eastAsia="ru-RU"/>
         </w:rPr>
         <w:drawing>
-          <wp:anchor distT="0" distB="0" distL="114300" distR="114300" simplePos="0" relativeHeight="251659264" behindDoc="1" locked="0" layoutInCell="1" allowOverlap="1" wp14:anchorId="15A0F166" wp14:editId="5A599AB0">
+          <wp:anchor distT="0" distB="0" distL="114300" distR="114300" simplePos="0" relativeHeight="251658240" behindDoc="1" locked="0" layoutInCell="1" allowOverlap="1">
             <wp:simplePos x="0" y="0"/>
             <wp:positionH relativeFrom="column">
-              <wp:posOffset>1488440</wp:posOffset>
+              <wp:posOffset>1550035</wp:posOffset>
             </wp:positionH>
             <wp:positionV relativeFrom="paragraph">
-              <wp:posOffset>118745</wp:posOffset>
+              <wp:posOffset>8890</wp:posOffset>
             </wp:positionV>
-            <wp:extent cx="2193925" cy="1594485"/>
-            <wp:effectExtent l="0" t="0" r="0" b="5715"/>
+            <wp:extent cx="2190750" cy="1590675"/>
+            <wp:effectExtent l="0" t="0" r="0" b="9525"/>
             <wp:wrapNone/>
-            <wp:docPr id="3" name="Рисунок 3"/>
+            <wp:docPr id="1" name="Рисунок 1"/>
             <wp:cNvGraphicFramePr>
               <a:graphicFrameLocks xmlns:a="http://schemas.openxmlformats.org/drawingml/2006/main" noChangeAspect="1"/>
             </wp:cNvGraphicFramePr>
@@ -924,11 +916,11 @@
               <a:graphicData uri="http://schemas.openxmlformats.org/drawingml/2006/picture">
                 <pic:pic xmlns:pic="http://schemas.openxmlformats.org/drawingml/2006/picture">
                   <pic:nvPicPr>
-                    <pic:cNvPr id="0" name="печать СКРАМ.png"/>
+                    <pic:cNvPr id="1" name="Безымянный.jpg"/>
                     <pic:cNvPicPr/>
                   </pic:nvPicPr>
                   <pic:blipFill>
-                    <a:blip r:embed="rId5" cstate="print">
+                    <a:blip r:embed="rId5">
                       <a:extLst>
                         <a:ext uri="{28A0092B-C50C-407E-A947-70E740481C1C}">
                           <a14:useLocalDpi xmlns:a14="http://schemas.microsoft.com/office/drawing/2010/main" val="0"/>
@@ -942,7 +934,7 @@
                   <pic:spPr>
                     <a:xfrm>
                       <a:off x="0" y="0"/>
-                      <a:ext cx="2193925" cy="1594485"/>
+                      <a:ext cx="2190750" cy="1590675"/>
                     </a:xfrm>
                     <a:prstGeom prst="rect">
                       <a:avLst/>

</xml_diff>